<commit_message>
adding files and all exp till exp 4
</commit_message>
<xml_diff>
--- a/exp 1.docx
+++ b/exp 1.docx
@@ -433,7 +433,15 @@
                                     <w:sz w:val="18"/>
                                     <w:szCs w:val="18"/>
                                   </w:rPr>
-                                  <w:t>4C7</w:t>
+                                  <w:t>6</w:t>
+                                </w:r>
+                                <w:r>
+                                  <w:rPr>
+                                    <w:color w:val="595959" w:themeColor="text1" w:themeTint="A6"/>
+                                    <w:sz w:val="18"/>
+                                    <w:szCs w:val="18"/>
+                                  </w:rPr>
+                                  <w:t>C7</w:t>
                                 </w:r>
                               </w:p>
                             </w:txbxContent>
@@ -553,7 +561,15 @@
                               <w:sz w:val="18"/>
                               <w:szCs w:val="18"/>
                             </w:rPr>
-                            <w:t>4C7</w:t>
+                            <w:t>6</w:t>
+                          </w:r>
+                          <w:r>
+                            <w:rPr>
+                              <w:color w:val="595959" w:themeColor="text1" w:themeTint="A6"/>
+                              <w:sz w:val="18"/>
+                              <w:szCs w:val="18"/>
+                            </w:rPr>
+                            <w:t>C7</w:t>
                           </w:r>
                         </w:p>
                       </w:txbxContent>
@@ -1124,25 +1140,7 @@
           <w:sz w:val="22"/>
           <w:szCs w:val="22"/>
         </w:rPr>
-        <w:t xml:space="preserve">To write about different types of operating systems and steps to </w:t>
-      </w:r>
-      <w:r>
-        <w:rPr>
-          <w:rFonts w:asciiTheme="minorHAnsi" w:eastAsiaTheme="minorHAnsi" w:hAnsiTheme="minorHAnsi" w:cstheme="minorBidi"/>
-          <w:color w:val="auto"/>
-          <w:sz w:val="22"/>
-          <w:szCs w:val="22"/>
-        </w:rPr>
-        <w:t>install Linux</w:t>
-      </w:r>
-      <w:r>
-        <w:rPr>
-          <w:rFonts w:asciiTheme="minorHAnsi" w:eastAsiaTheme="minorHAnsi" w:hAnsiTheme="minorHAnsi" w:cstheme="minorBidi"/>
-          <w:color w:val="auto"/>
-          <w:sz w:val="22"/>
-          <w:szCs w:val="22"/>
-        </w:rPr>
-        <w:t xml:space="preserve"> installation.</w:t>
+        <w:t>To write about different types of operating systems and steps to install Linux installation.</w:t>
       </w:r>
     </w:p>
     <w:p/>
@@ -1198,6 +1196,7 @@
         <w:rPr>
           <w:b/>
           <w:bCs/>
+          <w:noProof/>
         </w:rPr>
         <w:drawing>
           <wp:inline distT="0" distB="0" distL="0" distR="0" wp14:anchorId="70372DB6" wp14:editId="499B5235">
@@ -1427,13 +1426,7 @@
     </w:p>
     <w:p>
       <w:r>
-        <w:t xml:space="preserve">Windows is an operating system designed by Microsoft to be used on a standard x86 Intel and AMD processors. It provides an interface, known as a graphical user </w:t>
-      </w:r>
-      <w:r>
-        <w:t>interface (</w:t>
-      </w:r>
-      <w:r>
-        <w:t xml:space="preserve">GUI) which </w:t>
+        <w:t xml:space="preserve">Windows is an operating system designed by Microsoft to be used on a standard x86 Intel and AMD processors. It provides an interface, known as a graphical user interface (GUI) which </w:t>
       </w:r>
       <w:r>
         <w:lastRenderedPageBreak/>
@@ -1452,6 +1445,7 @@
         <w:rPr>
           <w:b/>
           <w:bCs/>
+          <w:noProof/>
         </w:rPr>
         <w:drawing>
           <wp:inline distT="0" distB="0" distL="0" distR="0" wp14:anchorId="0FE1926F" wp14:editId="2154CB3B">
@@ -1681,13 +1675,7 @@
     </w:p>
     <w:p>
       <w:r>
-        <w:t xml:space="preserve">The Linux OS is an </w:t>
-      </w:r>
-      <w:r>
-        <w:t>open-source</w:t>
-      </w:r>
-      <w:r>
-        <w:t xml:space="preserve"> operating system project that is a freely distributed, cross-platform operating system developed based on UNIX. This operating system is developed by Linus Torvalds. The name Linux comes from the Linux kernel. It is basically the system software on a computer that allows apps and users to perform some specific task on the computer. The development of the Linux operating system pioneered open source development and became the symbol of software collaboration.</w:t>
+        <w:t>The Linux OS is an open-source operating system project that is a freely distributed, cross-platform operating system developed based on UNIX. This operating system is developed by Linus Torvalds. The name Linux comes from the Linux kernel. It is basically the system software on a computer that allows apps and users to perform some specific task on the computer. The development of the Linux operating system pioneered open source development and became the symbol of software collaboration.</w:t>
       </w:r>
     </w:p>
     <w:p>
@@ -1702,6 +1690,7 @@
         <w:rPr>
           <w:b/>
           <w:bCs/>
+          <w:noProof/>
         </w:rPr>
         <w:lastRenderedPageBreak/>
         <w:drawing>
@@ -1942,6 +1931,7 @@
         <w:rPr>
           <w:b/>
           <w:bCs/>
+          <w:noProof/>
         </w:rPr>
         <w:lastRenderedPageBreak/>
         <w:drawing>
@@ -2028,13 +2018,7 @@
         </w:numPr>
       </w:pPr>
       <w:r>
-        <w:t xml:space="preserve">Solaris systems were known for their availability meaning that these operating systems hardly crashes at any time and because of its internet </w:t>
-      </w:r>
-      <w:r>
-        <w:t>networking-oriented</w:t>
-      </w:r>
-      <w:r>
-        <w:t xml:space="preserve"> design and broad scope of features it makes the job of adding new features or fixing any problems easy.</w:t>
+        <w:t>Solaris systems were known for their availability meaning that these operating systems hardly crashes at any time and because of its internet networking-oriented design and broad scope of features it makes the job of adding new features or fixing any problems easy.</w:t>
       </w:r>
     </w:p>
     <w:p>
@@ -2180,6 +2164,7 @@
         <w:rPr>
           <w:b/>
           <w:bCs/>
+          <w:noProof/>
         </w:rPr>
         <w:lastRenderedPageBreak/>
         <w:drawing>
@@ -2414,6 +2399,7 @@
         <w:rPr>
           <w:b/>
           <w:bCs/>
+          <w:noProof/>
         </w:rPr>
         <w:drawing>
           <wp:inline distT="0" distB="0" distL="0" distR="0" wp14:anchorId="311CFB61" wp14:editId="00FDBEFB">
@@ -2659,6 +2645,7 @@
         <w:rPr>
           <w:b/>
           <w:bCs/>
+          <w:noProof/>
         </w:rPr>
         <w:drawing>
           <wp:inline distT="0" distB="0" distL="0" distR="0" wp14:anchorId="3FE48F61" wp14:editId="7B277A94">
@@ -2981,10 +2968,7 @@
     </w:p>
     <w:p>
       <w:r>
-        <w:t xml:space="preserve">Hence since Solaris is a reliable, very stable, extremely fast, and secure operating system compared to other OS which have raw performance and security problems it is the ideal operating system for any database management systems like SQL and web service </w:t>
-      </w:r>
-      <w:r>
-        <w:t>servers.</w:t>
+        <w:t>Hence since Solaris is a reliable, very stable, extremely fast, and secure operating system compared to other OS which have raw performance and security problems it is the ideal operating system for any database management systems like SQL and web service servers.</w:t>
       </w:r>
     </w:p>
     <w:p/>
@@ -3284,23 +3268,7 @@
           <w:bCs/>
           <w:color w:val="EE52A4" w:themeColor="accent1" w:themeTint="99"/>
         </w:rPr>
-        <w:t>Step:1 Download</w:t>
-      </w:r>
-      <w:r>
-        <w:rPr>
-          <w:b/>
-          <w:bCs/>
-          <w:color w:val="EE52A4" w:themeColor="accent1" w:themeTint="99"/>
-        </w:rPr>
-        <w:t>ed</w:t>
-      </w:r>
-      <w:r>
-        <w:rPr>
-          <w:b/>
-          <w:bCs/>
-          <w:color w:val="EE52A4" w:themeColor="accent1" w:themeTint="99"/>
-        </w:rPr>
-        <w:t xml:space="preserve"> the ISO file using the following links</w:t>
+        <w:t>Step:1 Downloaded the ISO file using the following links</w:t>
       </w:r>
     </w:p>
     <w:p>
@@ -3361,33 +3329,17 @@
           <w:bCs/>
           <w:color w:val="EE52A4" w:themeColor="accent1" w:themeTint="99"/>
         </w:rPr>
-        <w:t>Step:2 Boot</w:t>
-      </w:r>
-      <w:r>
-        <w:rPr>
-          <w:b/>
-          <w:bCs/>
-          <w:color w:val="EE52A4" w:themeColor="accent1" w:themeTint="99"/>
-        </w:rPr>
+        <w:t>Step:2 Booted system with Bootable USB drive.</w:t>
+      </w:r>
+    </w:p>
+    <w:p>
+      <w:r>
+        <w:t>To start</w:t>
+      </w:r>
+      <w:r>
         <w:t>ed</w:t>
       </w:r>
       <w:r>
-        <w:rPr>
-          <w:b/>
-          <w:bCs/>
-          <w:color w:val="EE52A4" w:themeColor="accent1" w:themeTint="99"/>
-        </w:rPr>
-        <w:t xml:space="preserve"> system with Bootable USB drive.</w:t>
-      </w:r>
-    </w:p>
-    <w:p>
-      <w:r>
-        <w:t>To start</w:t>
-      </w:r>
-      <w:r>
-        <w:t>ed</w:t>
-      </w:r>
-      <w:r>
         <w:t xml:space="preserve"> the installation </w:t>
       </w:r>
       <w:r>
@@ -3408,6 +3360,9 @@
         <w:jc w:val="center"/>
       </w:pPr>
       <w:r>
+        <w:rPr>
+          <w:noProof/>
+        </w:rPr>
         <w:drawing>
           <wp:inline distT="0" distB="0" distL="0" distR="0" wp14:anchorId="10A8118C" wp14:editId="523A0AE2">
             <wp:extent cx="4133767" cy="3078480"/>
@@ -3553,6 +3508,9 @@
         <w:jc w:val="center"/>
       </w:pPr>
       <w:r>
+        <w:rPr>
+          <w:noProof/>
+        </w:rPr>
         <w:drawing>
           <wp:inline distT="0" distB="0" distL="0" distR="0" wp14:anchorId="1AB5DDA9" wp14:editId="61BEBFD7">
             <wp:extent cx="4693920" cy="3474720"/>
@@ -3693,6 +3651,9 @@
         <w:jc w:val="center"/>
       </w:pPr>
       <w:r>
+        <w:rPr>
+          <w:noProof/>
+        </w:rPr>
         <w:drawing>
           <wp:inline distT="0" distB="0" distL="0" distR="0" wp14:anchorId="4E055FE8" wp14:editId="68D2A4D6">
             <wp:extent cx="4686300" cy="3474720"/>
@@ -3773,6 +3734,7 @@
         <w:rPr>
           <w:b/>
           <w:bCs/>
+          <w:noProof/>
         </w:rPr>
         <w:drawing>
           <wp:inline distT="0" distB="0" distL="0" distR="0" wp14:anchorId="3F3D1402" wp14:editId="00298EC5">
@@ -3862,6 +3824,7 @@
         <w:rPr>
           <w:b/>
           <w:bCs/>
+          <w:noProof/>
         </w:rPr>
         <w:drawing>
           <wp:inline distT="0" distB="0" distL="0" distR="0" wp14:anchorId="25356A91" wp14:editId="0F108C40">
@@ -3947,6 +3910,7 @@
         <w:rPr>
           <w:b/>
           <w:bCs/>
+          <w:noProof/>
         </w:rPr>
         <w:drawing>
           <wp:inline distT="0" distB="0" distL="0" distR="0" wp14:anchorId="0D460E5A" wp14:editId="752732D4">
@@ -4029,6 +3993,7 @@
         <w:rPr>
           <w:b/>
           <w:bCs/>
+          <w:noProof/>
         </w:rPr>
         <w:drawing>
           <wp:inline distT="0" distB="0" distL="0" distR="0" wp14:anchorId="53A145B8" wp14:editId="6B61178B">
@@ -4111,6 +4076,7 @@
         <w:rPr>
           <w:b/>
           <w:bCs/>
+          <w:noProof/>
         </w:rPr>
         <w:lastRenderedPageBreak/>
         <w:drawing>
@@ -4173,6 +4139,9 @@
         <w:jc w:val="center"/>
       </w:pPr>
       <w:r>
+        <w:rPr>
+          <w:noProof/>
+        </w:rPr>
         <w:drawing>
           <wp:inline distT="0" distB="0" distL="0" distR="0" wp14:anchorId="3170A614" wp14:editId="453656D9">
             <wp:extent cx="4686300" cy="3390900"/>
@@ -4266,6 +4235,9 @@
         <w:jc w:val="center"/>
       </w:pPr>
       <w:r>
+        <w:rPr>
+          <w:noProof/>
+        </w:rPr>
         <w:lastRenderedPageBreak/>
         <w:drawing>
           <wp:inline distT="0" distB="0" distL="0" distR="0" wp14:anchorId="49A01951" wp14:editId="6168A13B">
@@ -4328,6 +4300,9 @@
         <w:jc w:val="center"/>
       </w:pPr>
       <w:r>
+        <w:rPr>
+          <w:noProof/>
+        </w:rPr>
         <w:drawing>
           <wp:inline distT="0" distB="0" distL="0" distR="0" wp14:anchorId="1DF82047" wp14:editId="53DC74B8">
             <wp:extent cx="4686300" cy="3223260"/>
@@ -4396,1538 +4371,7 @@
         <w:t> </w:t>
       </w:r>
     </w:p>
-    <w:p>
-      <w:r>
-        <w:br w:type="page"/>
-      </w:r>
-    </w:p>
-    <w:p>
-      <w:pPr>
-        <w:pStyle w:val="Heading1"/>
-        <w:rPr>
-          <w:b/>
-          <w:bCs/>
-        </w:rPr>
-      </w:pPr>
-      <w:r>
-        <w:rPr>
-          <w:b/>
-          <w:bCs/>
-        </w:rPr>
-        <w:lastRenderedPageBreak/>
-        <w:t>Viva Questions</w:t>
-      </w:r>
-    </w:p>
     <w:p/>
-    <w:p>
-      <w:pPr>
-        <w:pStyle w:val="Heading3"/>
-        <w:spacing w:before="300" w:after="150"/>
-        <w:textAlignment w:val="baseline"/>
-        <w:rPr>
-          <w:rFonts w:asciiTheme="minorHAnsi" w:hAnsiTheme="minorHAnsi" w:cs="Segoe UI"/>
-          <w:b/>
-          <w:bCs/>
-          <w:color w:val="EE52A4" w:themeColor="accent1" w:themeTint="99"/>
-        </w:rPr>
-      </w:pPr>
-      <w:r>
-        <w:rPr>
-          <w:rFonts w:asciiTheme="minorHAnsi" w:hAnsiTheme="minorHAnsi" w:cs="Segoe UI"/>
-          <w:b/>
-          <w:bCs/>
-          <w:color w:val="EE52A4" w:themeColor="accent1" w:themeTint="99"/>
-        </w:rPr>
-        <w:t xml:space="preserve">1. What are the different </w:t>
-      </w:r>
-      <w:r>
-        <w:rPr>
-          <w:rFonts w:asciiTheme="minorHAnsi" w:hAnsiTheme="minorHAnsi" w:cs="Segoe UI"/>
-          <w:b/>
-          <w:bCs/>
-          <w:color w:val="EE52A4" w:themeColor="accent1" w:themeTint="99"/>
-        </w:rPr>
-        <w:t>Operating Systems?</w:t>
-      </w:r>
-    </w:p>
-    <w:p>
-      <w:pPr>
-        <w:pStyle w:val="NormalWeb"/>
-        <w:textAlignment w:val="baseline"/>
-        <w:rPr>
-          <w:rFonts w:asciiTheme="minorHAnsi" w:hAnsiTheme="minorHAnsi" w:cs="Segoe UI"/>
-          <w:color w:val="373E3F"/>
-        </w:rPr>
-      </w:pPr>
-      <w:r>
-        <w:rPr>
-          <w:rFonts w:asciiTheme="minorHAnsi" w:hAnsiTheme="minorHAnsi" w:cs="Segoe UI"/>
-          <w:color w:val="373E3F"/>
-        </w:rPr>
-        <w:t>Ans.</w:t>
-      </w:r>
-    </w:p>
-    <w:p>
-      <w:pPr>
-        <w:pStyle w:val="Heading3"/>
-        <w:spacing w:before="300" w:after="150"/>
-        <w:textAlignment w:val="baseline"/>
-        <w:rPr>
-          <w:rFonts w:asciiTheme="minorHAnsi" w:eastAsia="Times New Roman" w:hAnsiTheme="minorHAnsi" w:cs="Segoe UI"/>
-          <w:color w:val="373E3F"/>
-        </w:rPr>
-      </w:pPr>
-      <w:r>
-        <w:rPr>
-          <w:rFonts w:asciiTheme="minorHAnsi" w:eastAsia="Times New Roman" w:hAnsiTheme="minorHAnsi" w:cs="Segoe UI"/>
-          <w:color w:val="373E3F"/>
-        </w:rPr>
-        <w:t>For the most part, the IT industry largely focuses on the top five OSs, including </w:t>
-      </w:r>
-      <w:r>
-        <w:rPr>
-          <w:rFonts w:asciiTheme="minorHAnsi" w:eastAsia="Times New Roman" w:hAnsiTheme="minorHAnsi" w:cs="Segoe UI"/>
-          <w:b/>
-          <w:bCs/>
-          <w:color w:val="373E3F"/>
-        </w:rPr>
-        <w:t>Apple macOS, Microsoft Windows, Google's Android OS, Linux Operating System, and Apple iOS</w:t>
-      </w:r>
-      <w:r>
-        <w:rPr>
-          <w:rFonts w:asciiTheme="minorHAnsi" w:eastAsia="Times New Roman" w:hAnsiTheme="minorHAnsi" w:cs="Segoe UI"/>
-          <w:color w:val="373E3F"/>
-        </w:rPr>
-        <w:t>.</w:t>
-      </w:r>
-    </w:p>
-    <w:p/>
-    <w:p>
-      <w:pPr>
-        <w:pStyle w:val="Heading3"/>
-        <w:spacing w:before="300" w:after="150"/>
-        <w:textAlignment w:val="baseline"/>
-        <w:rPr>
-          <w:rFonts w:asciiTheme="minorHAnsi" w:hAnsiTheme="minorHAnsi" w:cs="Segoe UI"/>
-          <w:b/>
-          <w:bCs/>
-          <w:color w:val="EE52A4" w:themeColor="accent1" w:themeTint="99"/>
-        </w:rPr>
-      </w:pPr>
-      <w:r>
-        <w:rPr>
-          <w:rFonts w:asciiTheme="minorHAnsi" w:hAnsiTheme="minorHAnsi" w:cs="Segoe UI"/>
-          <w:b/>
-          <w:bCs/>
-          <w:color w:val="EE52A4" w:themeColor="accent1" w:themeTint="99"/>
-        </w:rPr>
-        <w:t xml:space="preserve">2. What is the difference between </w:t>
-      </w:r>
-      <w:r>
-        <w:rPr>
-          <w:rFonts w:asciiTheme="minorHAnsi" w:hAnsiTheme="minorHAnsi" w:cs="Segoe UI"/>
-          <w:b/>
-          <w:bCs/>
-          <w:color w:val="EE52A4" w:themeColor="accent1" w:themeTint="99"/>
-        </w:rPr>
-        <w:t>windows and linux OS</w:t>
-      </w:r>
-      <w:r>
-        <w:rPr>
-          <w:rFonts w:asciiTheme="minorHAnsi" w:hAnsiTheme="minorHAnsi" w:cs="Segoe UI"/>
-          <w:b/>
-          <w:bCs/>
-          <w:color w:val="EE52A4" w:themeColor="accent1" w:themeTint="99"/>
-        </w:rPr>
-        <w:t>?</w:t>
-      </w:r>
-    </w:p>
-    <w:p>
-      <w:pPr>
-        <w:pStyle w:val="NormalWeb"/>
-        <w:textAlignment w:val="baseline"/>
-        <w:rPr>
-          <w:rFonts w:asciiTheme="minorHAnsi" w:hAnsiTheme="minorHAnsi" w:cs="Segoe UI"/>
-          <w:color w:val="373E3F"/>
-        </w:rPr>
-      </w:pPr>
-      <w:r>
-        <w:rPr>
-          <w:rFonts w:asciiTheme="minorHAnsi" w:hAnsiTheme="minorHAnsi" w:cs="Segoe UI"/>
-          <w:color w:val="373E3F"/>
-        </w:rPr>
-        <w:t>Ans.</w:t>
-      </w:r>
-    </w:p>
-    <w:p>
-      <w:pPr>
-        <w:pStyle w:val="NormalWeb"/>
-        <w:textAlignment w:val="baseline"/>
-        <w:rPr>
-          <w:rFonts w:asciiTheme="minorHAnsi" w:hAnsiTheme="minorHAnsi" w:cs="Segoe UI"/>
-          <w:color w:val="373E3F"/>
-        </w:rPr>
-      </w:pPr>
-      <w:r>
-        <w:rPr>
-          <w:rFonts w:asciiTheme="minorHAnsi" w:hAnsiTheme="minorHAnsi" w:cs="Segoe UI"/>
-          <w:color w:val="373E3F"/>
-        </w:rPr>
-        <w:t xml:space="preserve">The main difference </w:t>
-      </w:r>
-      <w:r>
-        <w:rPr>
-          <w:rFonts w:asciiTheme="minorHAnsi" w:hAnsiTheme="minorHAnsi" w:cs="Segoe UI"/>
-          <w:color w:val="373E3F"/>
-        </w:rPr>
-        <w:t>is</w:t>
-      </w:r>
-      <w:r>
-        <w:rPr>
-          <w:rFonts w:asciiTheme="minorHAnsi" w:hAnsiTheme="minorHAnsi" w:cs="Segoe UI"/>
-          <w:color w:val="373E3F"/>
-        </w:rPr>
-        <w:t>:</w:t>
-      </w:r>
-    </w:p>
-    <w:tbl>
-      <w:tblPr>
-        <w:tblStyle w:val="GridTable5Dark-Accent1"/>
-        <w:tblW w:w="8510" w:type="dxa"/>
-        <w:jc w:val="center"/>
-        <w:tblLook w:val="04A0" w:firstRow="1" w:lastRow="0" w:firstColumn="1" w:lastColumn="0" w:noHBand="0" w:noVBand="1"/>
-      </w:tblPr>
-      <w:tblGrid>
-        <w:gridCol w:w="909"/>
-        <w:gridCol w:w="3753"/>
-        <w:gridCol w:w="3848"/>
-      </w:tblGrid>
-      <w:tr>
-        <w:trPr>
-          <w:cnfStyle w:val="100000000000" w:firstRow="1" w:lastRow="0" w:firstColumn="0" w:lastColumn="0" w:oddVBand="0" w:evenVBand="0" w:oddHBand="0" w:evenHBand="0" w:firstRowFirstColumn="0" w:firstRowLastColumn="0" w:lastRowFirstColumn="0" w:lastRowLastColumn="0"/>
-          <w:jc w:val="center"/>
-        </w:trPr>
-        <w:tc>
-          <w:tcPr>
-            <w:cnfStyle w:val="001000000000" w:firstRow="0" w:lastRow="0" w:firstColumn="1" w:lastColumn="0" w:oddVBand="0" w:evenVBand="0" w:oddHBand="0" w:evenHBand="0" w:firstRowFirstColumn="0" w:firstRowLastColumn="0" w:lastRowFirstColumn="0" w:lastRowLastColumn="0"/>
-            <w:tcW w:w="0" w:type="auto"/>
-            <w:hideMark/>
-          </w:tcPr>
-          <w:p>
-            <w:pPr>
-              <w:rPr>
-                <w:rFonts w:ascii="Arial" w:hAnsi="Arial" w:cs="Arial"/>
-                <w:color w:val="FFFFFF"/>
-                <w:spacing w:val="2"/>
-                <w:sz w:val="28"/>
-                <w:szCs w:val="28"/>
-              </w:rPr>
-            </w:pPr>
-            <w:r>
-              <w:rPr>
-                <w:rFonts w:ascii="Arial" w:hAnsi="Arial" w:cs="Arial"/>
-                <w:color w:val="FFFFFF"/>
-                <w:spacing w:val="2"/>
-                <w:sz w:val="28"/>
-                <w:szCs w:val="28"/>
-              </w:rPr>
-              <w:t>S.NO</w:t>
-            </w:r>
-          </w:p>
-        </w:tc>
-        <w:tc>
-          <w:tcPr>
-            <w:tcW w:w="0" w:type="auto"/>
-            <w:hideMark/>
-          </w:tcPr>
-          <w:p>
-            <w:pPr>
-              <w:cnfStyle w:val="100000000000" w:firstRow="1" w:lastRow="0" w:firstColumn="0" w:lastColumn="0" w:oddVBand="0" w:evenVBand="0" w:oddHBand="0" w:evenHBand="0" w:firstRowFirstColumn="0" w:firstRowLastColumn="0" w:lastRowFirstColumn="0" w:lastRowLastColumn="0"/>
-              <w:rPr>
-                <w:rFonts w:ascii="Arial" w:hAnsi="Arial" w:cs="Arial"/>
-                <w:color w:val="FFFFFF"/>
-                <w:spacing w:val="2"/>
-                <w:sz w:val="28"/>
-                <w:szCs w:val="28"/>
-              </w:rPr>
-            </w:pPr>
-            <w:r>
-              <w:rPr>
-                <w:rFonts w:ascii="Arial" w:hAnsi="Arial" w:cs="Arial"/>
-                <w:color w:val="FFFFFF"/>
-                <w:spacing w:val="2"/>
-                <w:sz w:val="28"/>
-                <w:szCs w:val="28"/>
-              </w:rPr>
-              <w:t>Linux</w:t>
-            </w:r>
-          </w:p>
-        </w:tc>
-        <w:tc>
-          <w:tcPr>
-            <w:tcW w:w="0" w:type="auto"/>
-            <w:hideMark/>
-          </w:tcPr>
-          <w:p>
-            <w:pPr>
-              <w:cnfStyle w:val="100000000000" w:firstRow="1" w:lastRow="0" w:firstColumn="0" w:lastColumn="0" w:oddVBand="0" w:evenVBand="0" w:oddHBand="0" w:evenHBand="0" w:firstRowFirstColumn="0" w:firstRowLastColumn="0" w:lastRowFirstColumn="0" w:lastRowLastColumn="0"/>
-              <w:rPr>
-                <w:rFonts w:ascii="Arial" w:hAnsi="Arial" w:cs="Arial"/>
-                <w:color w:val="FFFFFF"/>
-                <w:spacing w:val="2"/>
-                <w:sz w:val="28"/>
-                <w:szCs w:val="28"/>
-              </w:rPr>
-            </w:pPr>
-            <w:r>
-              <w:rPr>
-                <w:rFonts w:ascii="Arial" w:hAnsi="Arial" w:cs="Arial"/>
-                <w:color w:val="FFFFFF"/>
-                <w:spacing w:val="2"/>
-                <w:sz w:val="28"/>
-                <w:szCs w:val="28"/>
-              </w:rPr>
-              <w:t>Windows</w:t>
-            </w:r>
-          </w:p>
-        </w:tc>
-      </w:tr>
-      <w:tr>
-        <w:trPr>
-          <w:cnfStyle w:val="000000100000" w:firstRow="0" w:lastRow="0" w:firstColumn="0" w:lastColumn="0" w:oddVBand="0" w:evenVBand="0" w:oddHBand="1" w:evenHBand="0" w:firstRowFirstColumn="0" w:firstRowLastColumn="0" w:lastRowFirstColumn="0" w:lastRowLastColumn="0"/>
-          <w:jc w:val="center"/>
-        </w:trPr>
-        <w:tc>
-          <w:tcPr>
-            <w:cnfStyle w:val="001000000000" w:firstRow="0" w:lastRow="0" w:firstColumn="1" w:lastColumn="0" w:oddVBand="0" w:evenVBand="0" w:oddHBand="0" w:evenHBand="0" w:firstRowFirstColumn="0" w:firstRowLastColumn="0" w:lastRowFirstColumn="0" w:lastRowLastColumn="0"/>
-            <w:tcW w:w="0" w:type="auto"/>
-            <w:hideMark/>
-          </w:tcPr>
-          <w:p>
-            <w:pPr>
-              <w:rPr>
-                <w:rFonts w:ascii="Arial" w:hAnsi="Arial" w:cs="Arial"/>
-                <w:color w:val="FFFFFF"/>
-                <w:spacing w:val="2"/>
-                <w:sz w:val="25"/>
-                <w:szCs w:val="25"/>
-              </w:rPr>
-            </w:pPr>
-            <w:r>
-              <w:rPr>
-                <w:rFonts w:ascii="Arial" w:hAnsi="Arial" w:cs="Arial"/>
-                <w:color w:val="FFFFFF"/>
-                <w:spacing w:val="2"/>
-                <w:sz w:val="25"/>
-                <w:szCs w:val="25"/>
-              </w:rPr>
-              <w:t>1.</w:t>
-            </w:r>
-          </w:p>
-        </w:tc>
-        <w:tc>
-          <w:tcPr>
-            <w:tcW w:w="0" w:type="auto"/>
-            <w:hideMark/>
-          </w:tcPr>
-          <w:p>
-            <w:pPr>
-              <w:cnfStyle w:val="000000100000" w:firstRow="0" w:lastRow="0" w:firstColumn="0" w:lastColumn="0" w:oddVBand="0" w:evenVBand="0" w:oddHBand="1" w:evenHBand="0" w:firstRowFirstColumn="0" w:firstRowLastColumn="0" w:lastRowFirstColumn="0" w:lastRowLastColumn="0"/>
-              <w:rPr>
-                <w:rFonts w:ascii="Arial" w:hAnsi="Arial" w:cs="Arial"/>
-                <w:spacing w:val="2"/>
-                <w:sz w:val="25"/>
-                <w:szCs w:val="25"/>
-              </w:rPr>
-            </w:pPr>
-            <w:r>
-              <w:rPr>
-                <w:rFonts w:ascii="Arial" w:hAnsi="Arial" w:cs="Arial"/>
-                <w:spacing w:val="2"/>
-                <w:sz w:val="25"/>
-                <w:szCs w:val="25"/>
-              </w:rPr>
-              <w:t>Linux is a open source operating system.</w:t>
-            </w:r>
-          </w:p>
-        </w:tc>
-        <w:tc>
-          <w:tcPr>
-            <w:tcW w:w="0" w:type="auto"/>
-            <w:hideMark/>
-          </w:tcPr>
-          <w:p>
-            <w:pPr>
-              <w:cnfStyle w:val="000000100000" w:firstRow="0" w:lastRow="0" w:firstColumn="0" w:lastColumn="0" w:oddVBand="0" w:evenVBand="0" w:oddHBand="1" w:evenHBand="0" w:firstRowFirstColumn="0" w:firstRowLastColumn="0" w:lastRowFirstColumn="0" w:lastRowLastColumn="0"/>
-              <w:rPr>
-                <w:rFonts w:ascii="Arial" w:hAnsi="Arial" w:cs="Arial"/>
-                <w:spacing w:val="2"/>
-                <w:sz w:val="25"/>
-                <w:szCs w:val="25"/>
-              </w:rPr>
-            </w:pPr>
-            <w:r>
-              <w:rPr>
-                <w:rFonts w:ascii="Arial" w:hAnsi="Arial" w:cs="Arial"/>
-                <w:spacing w:val="2"/>
-                <w:sz w:val="25"/>
-                <w:szCs w:val="25"/>
-              </w:rPr>
-              <w:t>While windows are the not the open source operating system.</w:t>
-            </w:r>
-          </w:p>
-        </w:tc>
-      </w:tr>
-      <w:tr>
-        <w:trPr>
-          <w:jc w:val="center"/>
-        </w:trPr>
-        <w:tc>
-          <w:tcPr>
-            <w:cnfStyle w:val="001000000000" w:firstRow="0" w:lastRow="0" w:firstColumn="1" w:lastColumn="0" w:oddVBand="0" w:evenVBand="0" w:oddHBand="0" w:evenHBand="0" w:firstRowFirstColumn="0" w:firstRowLastColumn="0" w:lastRowFirstColumn="0" w:lastRowLastColumn="0"/>
-            <w:tcW w:w="0" w:type="auto"/>
-            <w:hideMark/>
-          </w:tcPr>
-          <w:p>
-            <w:pPr>
-              <w:rPr>
-                <w:rFonts w:ascii="Arial" w:hAnsi="Arial" w:cs="Arial"/>
-                <w:color w:val="FFFFFF"/>
-                <w:spacing w:val="2"/>
-                <w:sz w:val="25"/>
-                <w:szCs w:val="25"/>
-              </w:rPr>
-            </w:pPr>
-            <w:r>
-              <w:rPr>
-                <w:rFonts w:ascii="Arial" w:hAnsi="Arial" w:cs="Arial"/>
-                <w:color w:val="FFFFFF"/>
-                <w:spacing w:val="2"/>
-                <w:sz w:val="25"/>
-                <w:szCs w:val="25"/>
-              </w:rPr>
-              <w:t>2.</w:t>
-            </w:r>
-          </w:p>
-        </w:tc>
-        <w:tc>
-          <w:tcPr>
-            <w:tcW w:w="0" w:type="auto"/>
-            <w:hideMark/>
-          </w:tcPr>
-          <w:p>
-            <w:pPr>
-              <w:cnfStyle w:val="000000000000" w:firstRow="0" w:lastRow="0" w:firstColumn="0" w:lastColumn="0" w:oddVBand="0" w:evenVBand="0" w:oddHBand="0" w:evenHBand="0" w:firstRowFirstColumn="0" w:firstRowLastColumn="0" w:lastRowFirstColumn="0" w:lastRowLastColumn="0"/>
-              <w:rPr>
-                <w:rFonts w:ascii="Arial" w:hAnsi="Arial" w:cs="Arial"/>
-                <w:spacing w:val="2"/>
-                <w:sz w:val="25"/>
-                <w:szCs w:val="25"/>
-              </w:rPr>
-            </w:pPr>
-            <w:r>
-              <w:rPr>
-                <w:rFonts w:ascii="Arial" w:hAnsi="Arial" w:cs="Arial"/>
-                <w:spacing w:val="2"/>
-                <w:sz w:val="25"/>
-                <w:szCs w:val="25"/>
-              </w:rPr>
-              <w:t>Linux is free of cost.</w:t>
-            </w:r>
-          </w:p>
-        </w:tc>
-        <w:tc>
-          <w:tcPr>
-            <w:tcW w:w="0" w:type="auto"/>
-            <w:hideMark/>
-          </w:tcPr>
-          <w:p>
-            <w:pPr>
-              <w:cnfStyle w:val="000000000000" w:firstRow="0" w:lastRow="0" w:firstColumn="0" w:lastColumn="0" w:oddVBand="0" w:evenVBand="0" w:oddHBand="0" w:evenHBand="0" w:firstRowFirstColumn="0" w:firstRowLastColumn="0" w:lastRowFirstColumn="0" w:lastRowLastColumn="0"/>
-              <w:rPr>
-                <w:rFonts w:ascii="Arial" w:hAnsi="Arial" w:cs="Arial"/>
-                <w:spacing w:val="2"/>
-                <w:sz w:val="25"/>
-                <w:szCs w:val="25"/>
-              </w:rPr>
-            </w:pPr>
-            <w:r>
-              <w:rPr>
-                <w:rFonts w:ascii="Arial" w:hAnsi="Arial" w:cs="Arial"/>
-                <w:spacing w:val="2"/>
-                <w:sz w:val="25"/>
-                <w:szCs w:val="25"/>
-              </w:rPr>
-              <w:t>While it is costly.</w:t>
-            </w:r>
-          </w:p>
-        </w:tc>
-      </w:tr>
-      <w:tr>
-        <w:trPr>
-          <w:cnfStyle w:val="000000100000" w:firstRow="0" w:lastRow="0" w:firstColumn="0" w:lastColumn="0" w:oddVBand="0" w:evenVBand="0" w:oddHBand="1" w:evenHBand="0" w:firstRowFirstColumn="0" w:firstRowLastColumn="0" w:lastRowFirstColumn="0" w:lastRowLastColumn="0"/>
-          <w:jc w:val="center"/>
-        </w:trPr>
-        <w:tc>
-          <w:tcPr>
-            <w:cnfStyle w:val="001000000000" w:firstRow="0" w:lastRow="0" w:firstColumn="1" w:lastColumn="0" w:oddVBand="0" w:evenVBand="0" w:oddHBand="0" w:evenHBand="0" w:firstRowFirstColumn="0" w:firstRowLastColumn="0" w:lastRowFirstColumn="0" w:lastRowLastColumn="0"/>
-            <w:tcW w:w="0" w:type="auto"/>
-            <w:hideMark/>
-          </w:tcPr>
-          <w:p>
-            <w:pPr>
-              <w:rPr>
-                <w:rFonts w:ascii="Arial" w:hAnsi="Arial" w:cs="Arial"/>
-                <w:color w:val="FFFFFF"/>
-                <w:spacing w:val="2"/>
-                <w:sz w:val="25"/>
-                <w:szCs w:val="25"/>
-              </w:rPr>
-            </w:pPr>
-            <w:r>
-              <w:rPr>
-                <w:rFonts w:ascii="Arial" w:hAnsi="Arial" w:cs="Arial"/>
-                <w:color w:val="FFFFFF"/>
-                <w:spacing w:val="2"/>
-                <w:sz w:val="25"/>
-                <w:szCs w:val="25"/>
-              </w:rPr>
-              <w:t>3.</w:t>
-            </w:r>
-          </w:p>
-        </w:tc>
-        <w:tc>
-          <w:tcPr>
-            <w:tcW w:w="0" w:type="auto"/>
-            <w:hideMark/>
-          </w:tcPr>
-          <w:p>
-            <w:pPr>
-              <w:cnfStyle w:val="000000100000" w:firstRow="0" w:lastRow="0" w:firstColumn="0" w:lastColumn="0" w:oddVBand="0" w:evenVBand="0" w:oddHBand="1" w:evenHBand="0" w:firstRowFirstColumn="0" w:firstRowLastColumn="0" w:lastRowFirstColumn="0" w:lastRowLastColumn="0"/>
-              <w:rPr>
-                <w:rFonts w:ascii="Arial" w:hAnsi="Arial" w:cs="Arial"/>
-                <w:spacing w:val="2"/>
-                <w:sz w:val="25"/>
-                <w:szCs w:val="25"/>
-              </w:rPr>
-            </w:pPr>
-            <w:r>
-              <w:rPr>
-                <w:rFonts w:ascii="Arial" w:hAnsi="Arial" w:cs="Arial"/>
-                <w:spacing w:val="2"/>
-                <w:sz w:val="25"/>
-                <w:szCs w:val="25"/>
-              </w:rPr>
-              <w:t>It’s file name case-sensitive.</w:t>
-            </w:r>
-          </w:p>
-        </w:tc>
-        <w:tc>
-          <w:tcPr>
-            <w:tcW w:w="0" w:type="auto"/>
-            <w:hideMark/>
-          </w:tcPr>
-          <w:p>
-            <w:pPr>
-              <w:cnfStyle w:val="000000100000" w:firstRow="0" w:lastRow="0" w:firstColumn="0" w:lastColumn="0" w:oddVBand="0" w:evenVBand="0" w:oddHBand="1" w:evenHBand="0" w:firstRowFirstColumn="0" w:firstRowLastColumn="0" w:lastRowFirstColumn="0" w:lastRowLastColumn="0"/>
-              <w:rPr>
-                <w:rFonts w:ascii="Arial" w:hAnsi="Arial" w:cs="Arial"/>
-                <w:spacing w:val="2"/>
-                <w:sz w:val="25"/>
-                <w:szCs w:val="25"/>
-              </w:rPr>
-            </w:pPr>
-            <w:r>
-              <w:rPr>
-                <w:rFonts w:ascii="Arial" w:hAnsi="Arial" w:cs="Arial"/>
-                <w:spacing w:val="2"/>
-                <w:sz w:val="25"/>
-                <w:szCs w:val="25"/>
-              </w:rPr>
-              <w:t xml:space="preserve">While </w:t>
-            </w:r>
-            <w:r>
-              <w:rPr>
-                <w:rFonts w:ascii="Arial" w:hAnsi="Arial" w:cs="Arial"/>
-                <w:spacing w:val="2"/>
-                <w:sz w:val="25"/>
-                <w:szCs w:val="25"/>
-              </w:rPr>
-              <w:t>its</w:t>
-            </w:r>
-            <w:r>
-              <w:rPr>
-                <w:rFonts w:ascii="Arial" w:hAnsi="Arial" w:cs="Arial"/>
-                <w:spacing w:val="2"/>
-                <w:sz w:val="25"/>
-                <w:szCs w:val="25"/>
-              </w:rPr>
-              <w:t xml:space="preserve"> file name is case-insensitive.</w:t>
-            </w:r>
-          </w:p>
-        </w:tc>
-      </w:tr>
-      <w:tr>
-        <w:trPr>
-          <w:jc w:val="center"/>
-        </w:trPr>
-        <w:tc>
-          <w:tcPr>
-            <w:cnfStyle w:val="001000000000" w:firstRow="0" w:lastRow="0" w:firstColumn="1" w:lastColumn="0" w:oddVBand="0" w:evenVBand="0" w:oddHBand="0" w:evenHBand="0" w:firstRowFirstColumn="0" w:firstRowLastColumn="0" w:lastRowFirstColumn="0" w:lastRowLastColumn="0"/>
-            <w:tcW w:w="0" w:type="auto"/>
-            <w:hideMark/>
-          </w:tcPr>
-          <w:p>
-            <w:pPr>
-              <w:rPr>
-                <w:rFonts w:ascii="Arial" w:hAnsi="Arial" w:cs="Arial"/>
-                <w:color w:val="FFFFFF"/>
-                <w:spacing w:val="2"/>
-                <w:sz w:val="25"/>
-                <w:szCs w:val="25"/>
-              </w:rPr>
-            </w:pPr>
-            <w:r>
-              <w:rPr>
-                <w:rFonts w:ascii="Arial" w:hAnsi="Arial" w:cs="Arial"/>
-                <w:color w:val="FFFFFF"/>
-                <w:spacing w:val="2"/>
-                <w:sz w:val="25"/>
-                <w:szCs w:val="25"/>
-              </w:rPr>
-              <w:t>4.</w:t>
-            </w:r>
-          </w:p>
-        </w:tc>
-        <w:tc>
-          <w:tcPr>
-            <w:tcW w:w="0" w:type="auto"/>
-            <w:hideMark/>
-          </w:tcPr>
-          <w:p>
-            <w:pPr>
-              <w:cnfStyle w:val="000000000000" w:firstRow="0" w:lastRow="0" w:firstColumn="0" w:lastColumn="0" w:oddVBand="0" w:evenVBand="0" w:oddHBand="0" w:evenHBand="0" w:firstRowFirstColumn="0" w:firstRowLastColumn="0" w:lastRowFirstColumn="0" w:lastRowLastColumn="0"/>
-              <w:rPr>
-                <w:rFonts w:ascii="Arial" w:hAnsi="Arial" w:cs="Arial"/>
-                <w:spacing w:val="2"/>
-                <w:sz w:val="25"/>
-                <w:szCs w:val="25"/>
-              </w:rPr>
-            </w:pPr>
-            <w:r>
-              <w:rPr>
-                <w:rFonts w:ascii="Arial" w:hAnsi="Arial" w:cs="Arial"/>
-                <w:spacing w:val="2"/>
-                <w:sz w:val="25"/>
-                <w:szCs w:val="25"/>
-              </w:rPr>
-              <w:t xml:space="preserve">In </w:t>
-            </w:r>
-            <w:r>
-              <w:rPr>
-                <w:rFonts w:ascii="Arial" w:hAnsi="Arial" w:cs="Arial"/>
-                <w:spacing w:val="2"/>
-                <w:sz w:val="25"/>
-                <w:szCs w:val="25"/>
-              </w:rPr>
-              <w:t>Linux</w:t>
-            </w:r>
-            <w:r>
-              <w:rPr>
-                <w:rFonts w:ascii="Arial" w:hAnsi="Arial" w:cs="Arial"/>
-                <w:spacing w:val="2"/>
-                <w:sz w:val="25"/>
-                <w:szCs w:val="25"/>
-              </w:rPr>
-              <w:t>, monolithic kernel is used.</w:t>
-            </w:r>
-          </w:p>
-        </w:tc>
-        <w:tc>
-          <w:tcPr>
-            <w:tcW w:w="0" w:type="auto"/>
-            <w:hideMark/>
-          </w:tcPr>
-          <w:p>
-            <w:pPr>
-              <w:cnfStyle w:val="000000000000" w:firstRow="0" w:lastRow="0" w:firstColumn="0" w:lastColumn="0" w:oddVBand="0" w:evenVBand="0" w:oddHBand="0" w:evenHBand="0" w:firstRowFirstColumn="0" w:firstRowLastColumn="0" w:lastRowFirstColumn="0" w:lastRowLastColumn="0"/>
-              <w:rPr>
-                <w:rFonts w:ascii="Arial" w:hAnsi="Arial" w:cs="Arial"/>
-                <w:spacing w:val="2"/>
-                <w:sz w:val="25"/>
-                <w:szCs w:val="25"/>
-              </w:rPr>
-            </w:pPr>
-            <w:r>
-              <w:rPr>
-                <w:rFonts w:ascii="Arial" w:hAnsi="Arial" w:cs="Arial"/>
-                <w:spacing w:val="2"/>
-                <w:sz w:val="25"/>
-                <w:szCs w:val="25"/>
-              </w:rPr>
-              <w:t>While in this, micro kernel is used.</w:t>
-            </w:r>
-          </w:p>
-        </w:tc>
-      </w:tr>
-      <w:tr>
-        <w:trPr>
-          <w:cnfStyle w:val="000000100000" w:firstRow="0" w:lastRow="0" w:firstColumn="0" w:lastColumn="0" w:oddVBand="0" w:evenVBand="0" w:oddHBand="1" w:evenHBand="0" w:firstRowFirstColumn="0" w:firstRowLastColumn="0" w:lastRowFirstColumn="0" w:lastRowLastColumn="0"/>
-          <w:jc w:val="center"/>
-        </w:trPr>
-        <w:tc>
-          <w:tcPr>
-            <w:cnfStyle w:val="001000000000" w:firstRow="0" w:lastRow="0" w:firstColumn="1" w:lastColumn="0" w:oddVBand="0" w:evenVBand="0" w:oddHBand="0" w:evenHBand="0" w:firstRowFirstColumn="0" w:firstRowLastColumn="0" w:lastRowFirstColumn="0" w:lastRowLastColumn="0"/>
-            <w:tcW w:w="0" w:type="auto"/>
-            <w:hideMark/>
-          </w:tcPr>
-          <w:p>
-            <w:pPr>
-              <w:rPr>
-                <w:rFonts w:ascii="Arial" w:hAnsi="Arial" w:cs="Arial"/>
-                <w:color w:val="FFFFFF"/>
-                <w:spacing w:val="2"/>
-                <w:sz w:val="25"/>
-                <w:szCs w:val="25"/>
-              </w:rPr>
-            </w:pPr>
-            <w:r>
-              <w:rPr>
-                <w:rFonts w:ascii="Arial" w:hAnsi="Arial" w:cs="Arial"/>
-                <w:color w:val="FFFFFF"/>
-                <w:spacing w:val="2"/>
-                <w:sz w:val="25"/>
-                <w:szCs w:val="25"/>
-              </w:rPr>
-              <w:t>5.</w:t>
-            </w:r>
-          </w:p>
-        </w:tc>
-        <w:tc>
-          <w:tcPr>
-            <w:tcW w:w="0" w:type="auto"/>
-            <w:hideMark/>
-          </w:tcPr>
-          <w:p>
-            <w:pPr>
-              <w:cnfStyle w:val="000000100000" w:firstRow="0" w:lastRow="0" w:firstColumn="0" w:lastColumn="0" w:oddVBand="0" w:evenVBand="0" w:oddHBand="1" w:evenHBand="0" w:firstRowFirstColumn="0" w:firstRowLastColumn="0" w:lastRowFirstColumn="0" w:lastRowLastColumn="0"/>
-              <w:rPr>
-                <w:rFonts w:ascii="Arial" w:hAnsi="Arial" w:cs="Arial"/>
-                <w:spacing w:val="2"/>
-                <w:sz w:val="25"/>
-                <w:szCs w:val="25"/>
-              </w:rPr>
-            </w:pPr>
-            <w:r>
-              <w:rPr>
-                <w:rFonts w:ascii="Arial" w:hAnsi="Arial" w:cs="Arial"/>
-                <w:spacing w:val="2"/>
-                <w:sz w:val="25"/>
-                <w:szCs w:val="25"/>
-              </w:rPr>
-              <w:t>Linux is more efficient in comparison of windows.</w:t>
-            </w:r>
-          </w:p>
-        </w:tc>
-        <w:tc>
-          <w:tcPr>
-            <w:tcW w:w="0" w:type="auto"/>
-            <w:hideMark/>
-          </w:tcPr>
-          <w:p>
-            <w:pPr>
-              <w:cnfStyle w:val="000000100000" w:firstRow="0" w:lastRow="0" w:firstColumn="0" w:lastColumn="0" w:oddVBand="0" w:evenVBand="0" w:oddHBand="1" w:evenHBand="0" w:firstRowFirstColumn="0" w:firstRowLastColumn="0" w:lastRowFirstColumn="0" w:lastRowLastColumn="0"/>
-              <w:rPr>
-                <w:rFonts w:ascii="Arial" w:hAnsi="Arial" w:cs="Arial"/>
-                <w:spacing w:val="2"/>
-                <w:sz w:val="25"/>
-                <w:szCs w:val="25"/>
-              </w:rPr>
-            </w:pPr>
-            <w:r>
-              <w:rPr>
-                <w:rFonts w:ascii="Arial" w:hAnsi="Arial" w:cs="Arial"/>
-                <w:spacing w:val="2"/>
-                <w:sz w:val="25"/>
-                <w:szCs w:val="25"/>
-              </w:rPr>
-              <w:t>While windows are less efficient.</w:t>
-            </w:r>
-          </w:p>
-        </w:tc>
-      </w:tr>
-      <w:tr>
-        <w:trPr>
-          <w:jc w:val="center"/>
-        </w:trPr>
-        <w:tc>
-          <w:tcPr>
-            <w:cnfStyle w:val="001000000000" w:firstRow="0" w:lastRow="0" w:firstColumn="1" w:lastColumn="0" w:oddVBand="0" w:evenVBand="0" w:oddHBand="0" w:evenHBand="0" w:firstRowFirstColumn="0" w:firstRowLastColumn="0" w:lastRowFirstColumn="0" w:lastRowLastColumn="0"/>
-            <w:tcW w:w="0" w:type="auto"/>
-            <w:hideMark/>
-          </w:tcPr>
-          <w:p>
-            <w:pPr>
-              <w:rPr>
-                <w:rFonts w:ascii="Arial" w:hAnsi="Arial" w:cs="Arial"/>
-                <w:color w:val="FFFFFF"/>
-                <w:spacing w:val="2"/>
-                <w:sz w:val="25"/>
-                <w:szCs w:val="25"/>
-              </w:rPr>
-            </w:pPr>
-            <w:r>
-              <w:rPr>
-                <w:rFonts w:ascii="Arial" w:hAnsi="Arial" w:cs="Arial"/>
-                <w:color w:val="FFFFFF"/>
-                <w:spacing w:val="2"/>
-                <w:sz w:val="25"/>
-                <w:szCs w:val="25"/>
-              </w:rPr>
-              <w:t>6.</w:t>
-            </w:r>
-          </w:p>
-        </w:tc>
-        <w:tc>
-          <w:tcPr>
-            <w:tcW w:w="0" w:type="auto"/>
-            <w:hideMark/>
-          </w:tcPr>
-          <w:p>
-            <w:pPr>
-              <w:cnfStyle w:val="000000000000" w:firstRow="0" w:lastRow="0" w:firstColumn="0" w:lastColumn="0" w:oddVBand="0" w:evenVBand="0" w:oddHBand="0" w:evenHBand="0" w:firstRowFirstColumn="0" w:firstRowLastColumn="0" w:lastRowFirstColumn="0" w:lastRowLastColumn="0"/>
-              <w:rPr>
-                <w:rFonts w:ascii="Arial" w:hAnsi="Arial" w:cs="Arial"/>
-                <w:spacing w:val="2"/>
-                <w:sz w:val="25"/>
-                <w:szCs w:val="25"/>
-              </w:rPr>
-            </w:pPr>
-            <w:r>
-              <w:rPr>
-                <w:rFonts w:ascii="Arial" w:hAnsi="Arial" w:cs="Arial"/>
-                <w:spacing w:val="2"/>
-                <w:sz w:val="25"/>
-                <w:szCs w:val="25"/>
-              </w:rPr>
-              <w:t>There is forward slash is used for Separating the directories.</w:t>
-            </w:r>
-          </w:p>
-        </w:tc>
-        <w:tc>
-          <w:tcPr>
-            <w:tcW w:w="0" w:type="auto"/>
-            <w:hideMark/>
-          </w:tcPr>
-          <w:p>
-            <w:pPr>
-              <w:cnfStyle w:val="000000000000" w:firstRow="0" w:lastRow="0" w:firstColumn="0" w:lastColumn="0" w:oddVBand="0" w:evenVBand="0" w:oddHBand="0" w:evenHBand="0" w:firstRowFirstColumn="0" w:firstRowLastColumn="0" w:lastRowFirstColumn="0" w:lastRowLastColumn="0"/>
-              <w:rPr>
-                <w:rFonts w:ascii="Arial" w:hAnsi="Arial" w:cs="Arial"/>
-                <w:spacing w:val="2"/>
-                <w:sz w:val="25"/>
-                <w:szCs w:val="25"/>
-              </w:rPr>
-            </w:pPr>
-            <w:r>
-              <w:rPr>
-                <w:rFonts w:ascii="Arial" w:hAnsi="Arial" w:cs="Arial"/>
-                <w:spacing w:val="2"/>
-                <w:sz w:val="25"/>
-                <w:szCs w:val="25"/>
-              </w:rPr>
-              <w:t>While there is back slash is used for Separating the directories.</w:t>
-            </w:r>
-          </w:p>
-        </w:tc>
-      </w:tr>
-      <w:tr>
-        <w:trPr>
-          <w:cnfStyle w:val="000000100000" w:firstRow="0" w:lastRow="0" w:firstColumn="0" w:lastColumn="0" w:oddVBand="0" w:evenVBand="0" w:oddHBand="1" w:evenHBand="0" w:firstRowFirstColumn="0" w:firstRowLastColumn="0" w:lastRowFirstColumn="0" w:lastRowLastColumn="0"/>
-          <w:jc w:val="center"/>
-        </w:trPr>
-        <w:tc>
-          <w:tcPr>
-            <w:cnfStyle w:val="001000000000" w:firstRow="0" w:lastRow="0" w:firstColumn="1" w:lastColumn="0" w:oddVBand="0" w:evenVBand="0" w:oddHBand="0" w:evenHBand="0" w:firstRowFirstColumn="0" w:firstRowLastColumn="0" w:lastRowFirstColumn="0" w:lastRowLastColumn="0"/>
-            <w:tcW w:w="0" w:type="auto"/>
-            <w:hideMark/>
-          </w:tcPr>
-          <w:p>
-            <w:pPr>
-              <w:rPr>
-                <w:rFonts w:ascii="Arial" w:hAnsi="Arial" w:cs="Arial"/>
-                <w:color w:val="FFFFFF"/>
-                <w:spacing w:val="2"/>
-                <w:sz w:val="25"/>
-                <w:szCs w:val="25"/>
-              </w:rPr>
-            </w:pPr>
-            <w:r>
-              <w:rPr>
-                <w:rFonts w:ascii="Arial" w:hAnsi="Arial" w:cs="Arial"/>
-                <w:color w:val="FFFFFF"/>
-                <w:spacing w:val="2"/>
-                <w:sz w:val="25"/>
-                <w:szCs w:val="25"/>
-              </w:rPr>
-              <w:t>7.</w:t>
-            </w:r>
-          </w:p>
-        </w:tc>
-        <w:tc>
-          <w:tcPr>
-            <w:tcW w:w="0" w:type="auto"/>
-            <w:hideMark/>
-          </w:tcPr>
-          <w:p>
-            <w:pPr>
-              <w:cnfStyle w:val="000000100000" w:firstRow="0" w:lastRow="0" w:firstColumn="0" w:lastColumn="0" w:oddVBand="0" w:evenVBand="0" w:oddHBand="1" w:evenHBand="0" w:firstRowFirstColumn="0" w:firstRowLastColumn="0" w:lastRowFirstColumn="0" w:lastRowLastColumn="0"/>
-              <w:rPr>
-                <w:rFonts w:ascii="Arial" w:hAnsi="Arial" w:cs="Arial"/>
-                <w:spacing w:val="2"/>
-                <w:sz w:val="25"/>
-                <w:szCs w:val="25"/>
-              </w:rPr>
-            </w:pPr>
-            <w:r>
-              <w:rPr>
-                <w:rFonts w:ascii="Arial" w:hAnsi="Arial" w:cs="Arial"/>
-                <w:spacing w:val="2"/>
-                <w:sz w:val="25"/>
-                <w:szCs w:val="25"/>
-              </w:rPr>
-              <w:t>Linux provides more security than windows.</w:t>
-            </w:r>
-          </w:p>
-        </w:tc>
-        <w:tc>
-          <w:tcPr>
-            <w:tcW w:w="0" w:type="auto"/>
-            <w:hideMark/>
-          </w:tcPr>
-          <w:p>
-            <w:pPr>
-              <w:cnfStyle w:val="000000100000" w:firstRow="0" w:lastRow="0" w:firstColumn="0" w:lastColumn="0" w:oddVBand="0" w:evenVBand="0" w:oddHBand="1" w:evenHBand="0" w:firstRowFirstColumn="0" w:firstRowLastColumn="0" w:lastRowFirstColumn="0" w:lastRowLastColumn="0"/>
-              <w:rPr>
-                <w:rFonts w:ascii="Arial" w:hAnsi="Arial" w:cs="Arial"/>
-                <w:spacing w:val="2"/>
-                <w:sz w:val="25"/>
-                <w:szCs w:val="25"/>
-              </w:rPr>
-            </w:pPr>
-            <w:r>
-              <w:rPr>
-                <w:rFonts w:ascii="Arial" w:hAnsi="Arial" w:cs="Arial"/>
-                <w:spacing w:val="2"/>
-                <w:sz w:val="25"/>
-                <w:szCs w:val="25"/>
-              </w:rPr>
-              <w:t xml:space="preserve">While it provides less security than </w:t>
-            </w:r>
-            <w:r>
-              <w:rPr>
-                <w:rFonts w:ascii="Arial" w:hAnsi="Arial" w:cs="Arial"/>
-                <w:spacing w:val="2"/>
-                <w:sz w:val="25"/>
-                <w:szCs w:val="25"/>
-              </w:rPr>
-              <w:t>Linux</w:t>
-            </w:r>
-            <w:r>
-              <w:rPr>
-                <w:rFonts w:ascii="Arial" w:hAnsi="Arial" w:cs="Arial"/>
-                <w:spacing w:val="2"/>
-                <w:sz w:val="25"/>
-                <w:szCs w:val="25"/>
-              </w:rPr>
-              <w:t>.</w:t>
-            </w:r>
-          </w:p>
-        </w:tc>
-      </w:tr>
-      <w:tr>
-        <w:trPr>
-          <w:jc w:val="center"/>
-        </w:trPr>
-        <w:tc>
-          <w:tcPr>
-            <w:cnfStyle w:val="001000000000" w:firstRow="0" w:lastRow="0" w:firstColumn="1" w:lastColumn="0" w:oddVBand="0" w:evenVBand="0" w:oddHBand="0" w:evenHBand="0" w:firstRowFirstColumn="0" w:firstRowLastColumn="0" w:lastRowFirstColumn="0" w:lastRowLastColumn="0"/>
-            <w:tcW w:w="0" w:type="auto"/>
-            <w:hideMark/>
-          </w:tcPr>
-          <w:p>
-            <w:pPr>
-              <w:rPr>
-                <w:rFonts w:ascii="Arial" w:hAnsi="Arial" w:cs="Arial"/>
-                <w:color w:val="FFFFFF"/>
-                <w:spacing w:val="2"/>
-                <w:sz w:val="25"/>
-                <w:szCs w:val="25"/>
-              </w:rPr>
-            </w:pPr>
-            <w:r>
-              <w:rPr>
-                <w:rFonts w:ascii="Arial" w:hAnsi="Arial" w:cs="Arial"/>
-                <w:color w:val="FFFFFF"/>
-                <w:spacing w:val="2"/>
-                <w:sz w:val="25"/>
-                <w:szCs w:val="25"/>
-              </w:rPr>
-              <w:t>8.</w:t>
-            </w:r>
-          </w:p>
-        </w:tc>
-        <w:tc>
-          <w:tcPr>
-            <w:tcW w:w="0" w:type="auto"/>
-            <w:hideMark/>
-          </w:tcPr>
-          <w:p>
-            <w:pPr>
-              <w:cnfStyle w:val="000000000000" w:firstRow="0" w:lastRow="0" w:firstColumn="0" w:lastColumn="0" w:oddVBand="0" w:evenVBand="0" w:oddHBand="0" w:evenHBand="0" w:firstRowFirstColumn="0" w:firstRowLastColumn="0" w:lastRowFirstColumn="0" w:lastRowLastColumn="0"/>
-              <w:rPr>
-                <w:rFonts w:ascii="Arial" w:hAnsi="Arial" w:cs="Arial"/>
-                <w:spacing w:val="2"/>
-                <w:sz w:val="25"/>
-                <w:szCs w:val="25"/>
-              </w:rPr>
-            </w:pPr>
-            <w:r>
-              <w:rPr>
-                <w:rFonts w:ascii="Arial" w:hAnsi="Arial" w:cs="Arial"/>
-                <w:spacing w:val="2"/>
-                <w:sz w:val="25"/>
-                <w:szCs w:val="25"/>
-              </w:rPr>
-              <w:t>Linux is widely used in hacking purpose based systems.</w:t>
-            </w:r>
-          </w:p>
-        </w:tc>
-        <w:tc>
-          <w:tcPr>
-            <w:tcW w:w="0" w:type="auto"/>
-            <w:hideMark/>
-          </w:tcPr>
-          <w:p>
-            <w:pPr>
-              <w:cnfStyle w:val="000000000000" w:firstRow="0" w:lastRow="0" w:firstColumn="0" w:lastColumn="0" w:oddVBand="0" w:evenVBand="0" w:oddHBand="0" w:evenHBand="0" w:firstRowFirstColumn="0" w:firstRowLastColumn="0" w:lastRowFirstColumn="0" w:lastRowLastColumn="0"/>
-              <w:rPr>
-                <w:rFonts w:ascii="Arial" w:hAnsi="Arial" w:cs="Arial"/>
-                <w:spacing w:val="2"/>
-                <w:sz w:val="25"/>
-                <w:szCs w:val="25"/>
-              </w:rPr>
-            </w:pPr>
-            <w:r>
-              <w:rPr>
-                <w:rFonts w:ascii="Arial" w:hAnsi="Arial" w:cs="Arial"/>
-                <w:spacing w:val="2"/>
-                <w:sz w:val="25"/>
-                <w:szCs w:val="25"/>
-              </w:rPr>
-              <w:t xml:space="preserve">While windows </w:t>
-            </w:r>
-            <w:r>
-              <w:rPr>
-                <w:rFonts w:ascii="Arial" w:hAnsi="Arial" w:cs="Arial"/>
-                <w:spacing w:val="2"/>
-                <w:sz w:val="25"/>
-                <w:szCs w:val="25"/>
-              </w:rPr>
-              <w:t>do</w:t>
-            </w:r>
-            <w:r>
-              <w:rPr>
-                <w:rFonts w:ascii="Arial" w:hAnsi="Arial" w:cs="Arial"/>
-                <w:spacing w:val="2"/>
-                <w:sz w:val="25"/>
-                <w:szCs w:val="25"/>
-              </w:rPr>
-              <w:t xml:space="preserve"> not provide much efficiency in hacking.</w:t>
-            </w:r>
-          </w:p>
-        </w:tc>
-      </w:tr>
-    </w:tbl>
-    <w:p>
-      <w:pPr>
-        <w:pStyle w:val="Heading3"/>
-        <w:spacing w:before="300" w:after="150"/>
-        <w:textAlignment w:val="baseline"/>
-        <w:rPr>
-          <w:rFonts w:asciiTheme="minorHAnsi" w:hAnsiTheme="minorHAnsi" w:cs="Segoe UI"/>
-        </w:rPr>
-      </w:pPr>
-    </w:p>
-    <w:p>
-      <w:pPr>
-        <w:pStyle w:val="Heading3"/>
-        <w:spacing w:before="300" w:after="150"/>
-        <w:textAlignment w:val="baseline"/>
-        <w:rPr>
-          <w:rFonts w:asciiTheme="minorHAnsi" w:hAnsiTheme="minorHAnsi" w:cs="Segoe UI"/>
-          <w:b/>
-          <w:bCs/>
-          <w:color w:val="EE52A4" w:themeColor="accent1" w:themeTint="99"/>
-        </w:rPr>
-      </w:pPr>
-      <w:r>
-        <w:rPr>
-          <w:rFonts w:asciiTheme="minorHAnsi" w:hAnsiTheme="minorHAnsi" w:cs="Segoe UI"/>
-          <w:b/>
-          <w:bCs/>
-          <w:color w:val="EE52A4" w:themeColor="accent1" w:themeTint="99"/>
-        </w:rPr>
-        <w:t xml:space="preserve">3. What are </w:t>
-      </w:r>
-      <w:r>
-        <w:rPr>
-          <w:rFonts w:asciiTheme="minorHAnsi" w:hAnsiTheme="minorHAnsi" w:cs="Segoe UI"/>
-          <w:b/>
-          <w:bCs/>
-          <w:color w:val="EE52A4" w:themeColor="accent1" w:themeTint="99"/>
-        </w:rPr>
-        <w:t>features of Linux OS</w:t>
-      </w:r>
-      <w:r>
-        <w:rPr>
-          <w:rFonts w:asciiTheme="minorHAnsi" w:hAnsiTheme="minorHAnsi" w:cs="Segoe UI"/>
-          <w:b/>
-          <w:bCs/>
-          <w:color w:val="EE52A4" w:themeColor="accent1" w:themeTint="99"/>
-        </w:rPr>
-        <w:t>?</w:t>
-      </w:r>
-    </w:p>
-    <w:p>
-      <w:pPr>
-        <w:pStyle w:val="NormalWeb"/>
-        <w:textAlignment w:val="baseline"/>
-        <w:rPr>
-          <w:rFonts w:asciiTheme="minorHAnsi" w:hAnsiTheme="minorHAnsi" w:cs="Segoe UI"/>
-          <w:color w:val="373E3F"/>
-        </w:rPr>
-      </w:pPr>
-      <w:r>
-        <w:rPr>
-          <w:rFonts w:asciiTheme="minorHAnsi" w:hAnsiTheme="minorHAnsi" w:cs="Segoe UI"/>
-          <w:color w:val="373E3F"/>
-        </w:rPr>
-        <w:t>Ans.</w:t>
-      </w:r>
-    </w:p>
-    <w:p>
-      <w:pPr>
-        <w:pStyle w:val="NormalWeb"/>
-        <w:textAlignment w:val="baseline"/>
-        <w:rPr>
-          <w:rFonts w:cs="Segoe UI"/>
-          <w:b/>
-          <w:bCs/>
-          <w:color w:val="373E3F"/>
-        </w:rPr>
-      </w:pPr>
-      <w:r>
-        <w:rPr>
-          <w:rFonts w:cs="Segoe UI"/>
-          <w:b/>
-          <w:bCs/>
-          <w:color w:val="373E3F"/>
-        </w:rPr>
-        <w:t>1.   Portable Environment </w:t>
-      </w:r>
-    </w:p>
-    <w:p>
-      <w:pPr>
-        <w:pStyle w:val="NormalWeb"/>
-        <w:textAlignment w:val="baseline"/>
-        <w:rPr>
-          <w:rFonts w:cs="Segoe UI"/>
-          <w:color w:val="373E3F"/>
-        </w:rPr>
-      </w:pPr>
-      <w:r>
-        <w:rPr>
-          <w:rFonts w:cs="Segoe UI"/>
-          <w:color w:val="373E3F"/>
-        </w:rPr>
-        <w:t>Linux software operates flawlessly on a variety of hardware platforms. Without the worry of incompatibility, individuals can use Linux operating system on any device. It runs the same way on both high-end and low-end hardware.</w:t>
-      </w:r>
-    </w:p>
-    <w:p>
-      <w:pPr>
-        <w:pStyle w:val="NormalWeb"/>
-        <w:textAlignment w:val="baseline"/>
-        <w:rPr>
-          <w:rFonts w:cs="Segoe UI"/>
-          <w:b/>
-          <w:bCs/>
-          <w:color w:val="373E3F"/>
-        </w:rPr>
-      </w:pPr>
-      <w:r>
-        <w:rPr>
-          <w:rFonts w:cs="Segoe UI"/>
-          <w:b/>
-          <w:bCs/>
-          <w:color w:val="373E3F"/>
-        </w:rPr>
-        <w:t>2.   Free and Open-Source </w:t>
-      </w:r>
-    </w:p>
-    <w:p>
-      <w:pPr>
-        <w:pStyle w:val="NormalWeb"/>
-        <w:textAlignment w:val="baseline"/>
-        <w:rPr>
-          <w:rFonts w:cs="Segoe UI"/>
-          <w:color w:val="373E3F"/>
-        </w:rPr>
-      </w:pPr>
-      <w:r>
-        <w:rPr>
-          <w:rFonts w:cs="Segoe UI"/>
-          <w:color w:val="373E3F"/>
-        </w:rPr>
-        <w:lastRenderedPageBreak/>
-        <w:t>Its source code is available for anybody to use and alter. Many developers collaborate in organizations to improve and strengthen Linux, and lots of developers constantly work on updating the Linux system.</w:t>
-      </w:r>
-    </w:p>
-    <w:p>
-      <w:pPr>
-        <w:pStyle w:val="NormalWeb"/>
-        <w:textAlignment w:val="baseline"/>
-        <w:rPr>
-          <w:rFonts w:cs="Segoe UI"/>
-          <w:b/>
-          <w:bCs/>
-          <w:color w:val="373E3F"/>
-        </w:rPr>
-      </w:pPr>
-      <w:r>
-        <w:rPr>
-          <w:rFonts w:cs="Segoe UI"/>
-          <w:b/>
-          <w:bCs/>
-          <w:color w:val="373E3F"/>
-        </w:rPr>
-        <w:t>3.   Shell/ Command-line Interface</w:t>
-      </w:r>
-    </w:p>
-    <w:p>
-      <w:pPr>
-        <w:pStyle w:val="NormalWeb"/>
-        <w:textAlignment w:val="baseline"/>
-        <w:rPr>
-          <w:rFonts w:cs="Segoe UI"/>
-          <w:color w:val="373E3F"/>
-        </w:rPr>
-      </w:pPr>
-      <w:r>
-        <w:rPr>
-          <w:rFonts w:cs="Segoe UI"/>
-          <w:color w:val="373E3F"/>
-        </w:rPr>
-        <w:t>The Linux system includes essential programs that users can utilize in order to issue commands to the operating system for executing the design flawlessly. You may also direct it to carry out various forms of commands for effectively carrying out the applications.</w:t>
-      </w:r>
-    </w:p>
-    <w:p>
-      <w:pPr>
-        <w:pStyle w:val="NormalWeb"/>
-        <w:textAlignment w:val="baseline"/>
-        <w:rPr>
-          <w:rFonts w:cs="Segoe UI"/>
-          <w:b/>
-          <w:bCs/>
-          <w:color w:val="373E3F"/>
-        </w:rPr>
-      </w:pPr>
-      <w:r>
-        <w:rPr>
-          <w:rFonts w:cs="Segoe UI"/>
-          <w:b/>
-          <w:bCs/>
-          <w:color w:val="373E3F"/>
-        </w:rPr>
-        <w:t>4.   End-to-end encryption </w:t>
-      </w:r>
-    </w:p>
-    <w:p>
-      <w:pPr>
-        <w:pStyle w:val="NormalWeb"/>
-        <w:textAlignment w:val="baseline"/>
-        <w:rPr>
-          <w:rFonts w:cs="Segoe UI"/>
-          <w:color w:val="373E3F"/>
-        </w:rPr>
-      </w:pPr>
-      <w:r>
-        <w:rPr>
-          <w:rFonts w:cs="Segoe UI"/>
-          <w:color w:val="373E3F"/>
-        </w:rPr>
-        <w:t>Authentication can help you keep your data protected. Before you may access some critical files, the Linux Operating System requires you to enter a password. Furthermore, the Linux environment allows users to encrypt their data.</w:t>
-      </w:r>
-    </w:p>
-    <w:p>
-      <w:pPr>
-        <w:pStyle w:val="NormalWeb"/>
-        <w:textAlignment w:val="baseline"/>
-        <w:rPr>
-          <w:rFonts w:cs="Segoe UI"/>
-          <w:b/>
-          <w:bCs/>
-          <w:color w:val="373E3F"/>
-        </w:rPr>
-      </w:pPr>
-      <w:r>
-        <w:rPr>
-          <w:rFonts w:cs="Segoe UI"/>
-          <w:b/>
-          <w:bCs/>
-          <w:color w:val="373E3F"/>
-        </w:rPr>
-        <w:t>5.   Graphical User Interface (GUI)</w:t>
-      </w:r>
-    </w:p>
-    <w:p>
-      <w:pPr>
-        <w:pStyle w:val="NormalWeb"/>
-        <w:textAlignment w:val="baseline"/>
-        <w:rPr>
-          <w:rFonts w:cs="Segoe UI"/>
-          <w:color w:val="373E3F"/>
-        </w:rPr>
-      </w:pPr>
-      <w:r>
-        <w:rPr>
-          <w:rFonts w:cs="Segoe UI"/>
-          <w:color w:val="373E3F"/>
-        </w:rPr>
-        <w:t>Linux Operating System comes with Graphical User Interface (GUI) abilities in the same way you can with Windows. Similarly, users can install the programs, and the computer graphics will begin to work in the same way that Windows does.</w:t>
-      </w:r>
-    </w:p>
-    <w:p>
-      <w:pPr>
-        <w:pStyle w:val="NormalWeb"/>
-        <w:textAlignment w:val="baseline"/>
-        <w:rPr>
-          <w:rFonts w:cs="Segoe UI"/>
-          <w:b/>
-          <w:bCs/>
-          <w:color w:val="373E3F"/>
-        </w:rPr>
-      </w:pPr>
-      <w:r>
-        <w:rPr>
-          <w:rFonts w:cs="Segoe UI"/>
-          <w:b/>
-          <w:bCs/>
-          <w:color w:val="373E3F"/>
-        </w:rPr>
-        <w:t>6.   Configure Keyboards into Different Languages </w:t>
-      </w:r>
-    </w:p>
-    <w:p>
-      <w:pPr>
-        <w:pStyle w:val="NormalWeb"/>
-        <w:textAlignment w:val="baseline"/>
-        <w:rPr>
-          <w:rFonts w:cs="Segoe UI"/>
-          <w:color w:val="373E3F"/>
-        </w:rPr>
-      </w:pPr>
-      <w:r>
-        <w:rPr>
-          <w:rFonts w:cs="Segoe UI"/>
-          <w:color w:val="373E3F"/>
-        </w:rPr>
-        <w:t>Because Linux is available in various languages, it is simple to use it worldwide. As a result, you can change the language on your keyboard as per your preference. </w:t>
-      </w:r>
-    </w:p>
-    <w:p>
-      <w:pPr>
-        <w:pStyle w:val="NormalWeb"/>
-        <w:textAlignment w:val="baseline"/>
-        <w:rPr>
-          <w:rFonts w:cs="Segoe UI"/>
-          <w:b/>
-          <w:bCs/>
-          <w:color w:val="373E3F"/>
-        </w:rPr>
-      </w:pPr>
-      <w:r>
-        <w:rPr>
-          <w:rFonts w:cs="Segoe UI"/>
-          <w:b/>
-          <w:bCs/>
-          <w:color w:val="373E3F"/>
-        </w:rPr>
-        <w:t>7.    Frequent New Updates </w:t>
-      </w:r>
-    </w:p>
-    <w:p>
-      <w:pPr>
-        <w:pStyle w:val="NormalWeb"/>
-        <w:textAlignment w:val="baseline"/>
-        <w:rPr>
-          <w:rFonts w:cs="Segoe UI"/>
-          <w:color w:val="373E3F"/>
-        </w:rPr>
-      </w:pPr>
-      <w:r>
-        <w:rPr>
-          <w:rFonts w:cs="Segoe UI"/>
-          <w:color w:val="373E3F"/>
-        </w:rPr>
-        <w:t>Software updates are controlled by the users in Linux. Individuals have the option to pick and choose which updates are required, and there are a plethora of system updates accessible. These upgrades happen considerably more quickly than on other operating systems. Therefore, system upgrades can be deployed without difficulty.</w:t>
-      </w:r>
-    </w:p>
-    <w:p>
-      <w:pPr>
-        <w:pStyle w:val="NormalWeb"/>
-        <w:textAlignment w:val="baseline"/>
-        <w:rPr>
-          <w:rFonts w:cs="Segoe UI"/>
-          <w:b/>
-          <w:bCs/>
-          <w:color w:val="373E3F"/>
-        </w:rPr>
-      </w:pPr>
-      <w:r>
-        <w:rPr>
-          <w:rFonts w:cs="Segoe UI"/>
-          <w:b/>
-          <w:bCs/>
-          <w:color w:val="373E3F"/>
-        </w:rPr>
-        <w:t>8.   Lightweight Infrastructure </w:t>
-      </w:r>
-    </w:p>
-    <w:p>
-      <w:pPr>
-        <w:pStyle w:val="NormalWeb"/>
-        <w:textAlignment w:val="baseline"/>
-        <w:rPr>
-          <w:rFonts w:cs="Segoe UI"/>
-          <w:color w:val="373E3F"/>
-        </w:rPr>
-      </w:pPr>
-      <w:r>
-        <w:rPr>
-          <w:rFonts w:cs="Segoe UI"/>
-          <w:color w:val="373E3F"/>
-        </w:rPr>
-        <w:t>Linux is a highly lightweight operating system. Linux has far fewer prerequisites than any other operating system, has a smaller memory footprint, and uses less storage space. Typically, you'll find a Linux Distro with only 128MB of RAM and around the same amount of disc space.</w:t>
-      </w:r>
-    </w:p>
-    <w:p>
-      <w:pPr>
-        <w:pStyle w:val="NormalWeb"/>
-        <w:textAlignment w:val="baseline"/>
-        <w:rPr>
-          <w:rFonts w:cs="Segoe UI"/>
-          <w:b/>
-          <w:bCs/>
-          <w:color w:val="373E3F"/>
-        </w:rPr>
-      </w:pPr>
-      <w:r>
-        <w:rPr>
-          <w:rFonts w:cs="Segoe UI"/>
-          <w:b/>
-          <w:bCs/>
-          <w:color w:val="373E3F"/>
-        </w:rPr>
-        <w:t>9.   Extremely Flexible </w:t>
-      </w:r>
-    </w:p>
-    <w:p>
-      <w:pPr>
-        <w:pStyle w:val="NormalWeb"/>
-        <w:textAlignment w:val="baseline"/>
-        <w:rPr>
-          <w:rFonts w:cs="Segoe UI"/>
-          <w:color w:val="373E3F"/>
-        </w:rPr>
-      </w:pPr>
-      <w:r>
-        <w:rPr>
-          <w:rFonts w:cs="Segoe UI"/>
-          <w:color w:val="373E3F"/>
-        </w:rPr>
-        <w:t>Linux is highly flexible, and a variety of desktop applications, embedded systems, and server applications can benefit from the same. It also offers a number of computer-specific limitation settings for admins to allow only essential components to get installed.</w:t>
-      </w:r>
-    </w:p>
-    <w:p>
-      <w:pPr>
-        <w:pStyle w:val="NormalWeb"/>
-        <w:jc w:val="center"/>
-        <w:textAlignment w:val="baseline"/>
-        <w:rPr>
-          <w:rFonts w:asciiTheme="minorHAnsi" w:hAnsiTheme="minorHAnsi" w:cs="Segoe UI"/>
-          <w:color w:val="373E3F"/>
-        </w:rPr>
-      </w:pPr>
-      <w:r>
-        <w:rPr>
-          <w:noProof/>
-        </w:rPr>
-        <w:drawing>
-          <wp:inline distT="0" distB="0" distL="0" distR="0" wp14:anchorId="5212F87C" wp14:editId="6188A9D8">
-            <wp:extent cx="1805940" cy="1345694"/>
-            <wp:effectExtent l="0" t="0" r="3810" b="6985"/>
-            <wp:docPr id="38" name="Picture 38" descr="Types Of Linux Servers and Its Features"/>
-            <wp:cNvGraphicFramePr>
-              <a:graphicFrameLocks xmlns:a="http://schemas.openxmlformats.org/drawingml/2006/main" noChangeAspect="1"/>
-            </wp:cNvGraphicFramePr>
-            <a:graphic xmlns:a="http://schemas.openxmlformats.org/drawingml/2006/main">
-              <a:graphicData uri="http://schemas.openxmlformats.org/drawingml/2006/picture">
-                <pic:pic xmlns:pic="http://schemas.openxmlformats.org/drawingml/2006/picture">
-                  <pic:nvPicPr>
-                    <pic:cNvPr id="0" name="Picture 169" descr="Types Of Linux Servers and Its Features"/>
-                    <pic:cNvPicPr>
-                      <a:picLocks noChangeAspect="1" noChangeArrowheads="1"/>
-                    </pic:cNvPicPr>
-                  </pic:nvPicPr>
-                  <pic:blipFill>
-                    <a:blip r:embed="rId28" cstate="print">
-                      <a:extLst>
-                        <a:ext uri="{28A0092B-C50C-407E-A947-70E740481C1C}">
-                          <a14:useLocalDpi xmlns:a14="http://schemas.microsoft.com/office/drawing/2010/main" val="0"/>
-                        </a:ext>
-                      </a:extLst>
-                    </a:blip>
-                    <a:srcRect/>
-                    <a:stretch>
-                      <a:fillRect/>
-                    </a:stretch>
-                  </pic:blipFill>
-                  <pic:spPr bwMode="auto">
-                    <a:xfrm>
-                      <a:off x="0" y="0"/>
-                      <a:ext cx="1820598" cy="1356616"/>
-                    </a:xfrm>
-                    <a:prstGeom prst="rect">
-                      <a:avLst/>
-                    </a:prstGeom>
-                    <a:noFill/>
-                    <a:ln>
-                      <a:noFill/>
-                    </a:ln>
-                  </pic:spPr>
-                </pic:pic>
-              </a:graphicData>
-            </a:graphic>
-          </wp:inline>
-        </w:drawing>
-      </w:r>
-    </w:p>
-    <w:p>
-      <w:pPr>
-        <w:jc w:val="center"/>
-      </w:pPr>
-    </w:p>
     <w:sectPr>
       <w:pgSz w:w="12240" w:h="15840"/>
       <w:pgMar w:top="567" w:right="567" w:bottom="567" w:left="1440" w:header="720" w:footer="720" w:gutter="0"/>
@@ -9474,6 +7918,7 @@
   <w:style w:type="character" w:default="1" w:styleId="DefaultParagraphFont">
     <w:name w:val="Default Paragraph Font"/>
     <w:uiPriority w:val="1"/>
+    <w:semiHidden/>
     <w:unhideWhenUsed/>
   </w:style>
   <w:style w:type="table" w:default="1" w:styleId="TableNormal">

</xml_diff>